<commit_message>
Aggiunto LogIn con Password
#6
</commit_message>
<xml_diff>
--- a/SpecificheMessaggi_Client-Server.docx
+++ b/SpecificheMessaggi_Client-Server.docx
@@ -144,6 +144,7 @@
           <w:szCs w:val="32"/>
         </w:rPr>
       </w:pPr>
+      <w:proofErr w:type="spellStart"/>
       <w:r>
         <w:rPr>
           <w:sz w:val="32"/>
@@ -151,6 +152,7 @@
         </w:rPr>
         <w:t>ClientList</w:t>
       </w:r>
+      <w:proofErr w:type="spellEnd"/>
       <w:r>
         <w:rPr>
           <w:sz w:val="32"/>
@@ -158,6 +160,28 @@
         </w:rPr>
         <w:t>: 3</w:t>
       </w:r>
+    </w:p>
+    <w:p>
+      <w:pPr>
+        <w:pStyle w:val="ListParagraph"/>
+        <w:numPr>
+          <w:ilvl w:val="0"/>
+          <w:numId w:val="1"/>
+        </w:numPr>
+        <w:rPr>
+          <w:sz w:val="32"/>
+          <w:szCs w:val="32"/>
+        </w:rPr>
+      </w:pPr>
+      <w:proofErr w:type="spellStart"/>
+      <w:r>
+        <w:rPr>
+          <w:sz w:val="32"/>
+          <w:szCs w:val="32"/>
+        </w:rPr>
+        <w:t>LogInResult</w:t>
+      </w:r>
+      <w:proofErr w:type="spellEnd"/>
     </w:p>
     <w:p w14:noSpellErr="1">
       <w:pPr>
@@ -682,6 +706,23 @@
           <w:sz w:val="32"/>
           <w:szCs w:val="32"/>
         </w:rPr>
+        <w:t>“password”: “”,</w:t>
+      </w:r>
+    </w:p>
+    <w:p>
+      <w:pPr>
+        <w:pStyle w:val="Normal"/>
+        <w:ind w:left="708" w:firstLine="708"/>
+        <w:rPr>
+          <w:sz w:val="32"/>
+          <w:szCs w:val="32"/>
+        </w:rPr>
+      </w:pPr>
+      <w:r>
+        <w:rPr>
+          <w:sz w:val="32"/>
+          <w:szCs w:val="32"/>
+        </w:rPr>
         <w:t>“</w:t>
       </w:r>
       <w:proofErr w:type="spellStart"/>
@@ -1274,6 +1315,190 @@
       </w:pPr>
       <w:r>
         <w:rPr>
+          <w:sz w:val="32"/>
+          <w:szCs w:val="32"/>
+        </w:rPr>
+        <w:t>}</w:t>
+      </w:r>
+    </w:p>
+    <w:p w14:noSpellErr="1">
+      <w:pPr>
+        <w:pStyle w:val="Normal"/>
+        <w:ind w:firstLine="0"/>
+        <w:rPr>
+          <w:sz w:val="32"/>
+          <w:szCs w:val="32"/>
+        </w:rPr>
+      </w:pPr>
+    </w:p>
+    <w:p>
+      <w:pPr>
+        <w:pStyle w:val="Normal"/>
+        <w:ind w:firstLine="0"/>
+        <w:rPr>
+          <w:sz w:val="32"/>
+          <w:szCs w:val="32"/>
+        </w:rPr>
+      </w:pPr>
+      <w:r>
+        <w:rPr>
+          <w:b w:val="1"/>
+          <w:bCs w:val="1"/>
+          <w:sz w:val="32"/>
+          <w:szCs w:val="32"/>
+        </w:rPr>
+        <w:t xml:space="preserve">JSON </w:t>
+      </w:r>
+      <w:proofErr w:type="spellStart"/>
+      <w:r>
+        <w:rPr>
+          <w:b w:val="1"/>
+          <w:bCs w:val="1"/>
+          <w:sz w:val="32"/>
+          <w:szCs w:val="32"/>
+        </w:rPr>
+        <w:t>LogInResult</w:t>
+      </w:r>
+      <w:proofErr w:type="spellEnd"/>
+    </w:p>
+    <w:p w14:noSpellErr="1">
+      <w:pPr>
+        <w:pStyle w:val="Normal"/>
+        <w:ind w:firstLine="0"/>
+        <w:rPr>
+          <w:b w:val="1"/>
+          <w:bCs w:val="1"/>
+          <w:sz w:val="32"/>
+          <w:szCs w:val="32"/>
+        </w:rPr>
+      </w:pPr>
+      <w:r>
+        <w:rPr>
+          <w:b w:val="0"/>
+          <w:bCs w:val="0"/>
+          <w:sz w:val="32"/>
+          <w:szCs w:val="32"/>
+        </w:rPr>
+        <w:t>{</w:t>
+      </w:r>
+    </w:p>
+    <w:p>
+      <w:pPr>
+        <w:pStyle w:val="Normal"/>
+        <w:ind w:firstLine="708"/>
+        <w:rPr>
+          <w:b w:val="0"/>
+          <w:bCs w:val="0"/>
+          <w:sz w:val="32"/>
+          <w:szCs w:val="32"/>
+        </w:rPr>
+      </w:pPr>
+      <w:r>
+        <w:rPr>
+          <w:b w:val="0"/>
+          <w:bCs w:val="0"/>
+          <w:sz w:val="32"/>
+          <w:szCs w:val="32"/>
+        </w:rPr>
+        <w:t>“</w:t>
+      </w:r>
+      <w:proofErr w:type="spellStart"/>
+      <w:r>
+        <w:rPr>
+          <w:b w:val="0"/>
+          <w:bCs w:val="0"/>
+          <w:sz w:val="32"/>
+          <w:szCs w:val="32"/>
+        </w:rPr>
+        <w:t>messageType</w:t>
+      </w:r>
+      <w:proofErr w:type="spellEnd"/>
+      <w:r>
+        <w:rPr>
+          <w:b w:val="0"/>
+          <w:bCs w:val="0"/>
+          <w:sz w:val="32"/>
+          <w:szCs w:val="32"/>
+        </w:rPr>
+        <w:t>”: 4,</w:t>
+      </w:r>
+    </w:p>
+    <w:p>
+      <w:pPr>
+        <w:pStyle w:val="Normal"/>
+        <w:ind w:firstLine="708"/>
+        <w:rPr>
+          <w:b w:val="0"/>
+          <w:bCs w:val="0"/>
+          <w:sz w:val="32"/>
+          <w:szCs w:val="32"/>
+        </w:rPr>
+      </w:pPr>
+      <w:r>
+        <w:rPr>
+          <w:b w:val="0"/>
+          <w:bCs w:val="0"/>
+          <w:sz w:val="32"/>
+          <w:szCs w:val="32"/>
+        </w:rPr>
+        <w:t>“</w:t>
+      </w:r>
+      <w:proofErr w:type="spellStart"/>
+      <w:r>
+        <w:rPr>
+          <w:b w:val="0"/>
+          <w:bCs w:val="0"/>
+          <w:sz w:val="32"/>
+          <w:szCs w:val="32"/>
+        </w:rPr>
+        <w:t>result</w:t>
+      </w:r>
+      <w:proofErr w:type="spellEnd"/>
+      <w:r>
+        <w:rPr>
+          <w:b w:val="0"/>
+          <w:bCs w:val="0"/>
+          <w:sz w:val="32"/>
+          <w:szCs w:val="32"/>
+        </w:rPr>
+        <w:t xml:space="preserve">”: </w:t>
+      </w:r>
+      <w:proofErr w:type="spellStart"/>
+      <w:r>
+        <w:rPr>
+          <w:b w:val="0"/>
+          <w:bCs w:val="0"/>
+          <w:sz w:val="32"/>
+          <w:szCs w:val="32"/>
+        </w:rPr>
+        <w:t>true</w:t>
+      </w:r>
+      <w:proofErr w:type="spellEnd"/>
+      <w:r>
+        <w:rPr>
+          <w:b w:val="0"/>
+          <w:bCs w:val="0"/>
+          <w:sz w:val="32"/>
+          <w:szCs w:val="32"/>
+        </w:rPr>
+        <w:t>/false</w:t>
+      </w:r>
+    </w:p>
+    <w:p w14:noSpellErr="1">
+      <w:pPr>
+        <w:pStyle w:val="Normal"/>
+        <w:ind w:firstLine="0"/>
+        <w:rPr>
+          <w:b w:val="0"/>
+          <w:bCs w:val="0"/>
+          <w:sz w:val="32"/>
+          <w:szCs w:val="32"/>
+        </w:rPr>
+      </w:pPr>
+      <w:r>
+        <w:rPr>
+          <w:b w:val="0"/>
+          <w:bCs w:val="0"/>
           <w:sz w:val="32"/>
           <w:szCs w:val="32"/>
         </w:rPr>

</xml_diff>

<commit_message>
Caricate specifiche JSON aggiornate
</commit_message>
<xml_diff>
--- a/SpecificheMessaggi_Client-Server.docx
+++ b/SpecificheMessaggi_Client-Server.docx
@@ -182,6 +182,42 @@
         <w:t>LogInResult</w:t>
       </w:r>
       <w:proofErr w:type="spellEnd"/>
+      <w:r>
+        <w:rPr>
+          <w:sz w:val="32"/>
+          <w:szCs w:val="32"/>
+        </w:rPr>
+        <w:t>: 4</w:t>
+      </w:r>
+    </w:p>
+    <w:p>
+      <w:pPr>
+        <w:pStyle w:val="ListParagraph"/>
+        <w:numPr>
+          <w:ilvl w:val="0"/>
+          <w:numId w:val="1"/>
+        </w:numPr>
+        <w:rPr>
+          <w:sz w:val="32"/>
+          <w:szCs w:val="32"/>
+        </w:rPr>
+      </w:pPr>
+      <w:proofErr w:type="spellStart"/>
+      <w:r>
+        <w:rPr>
+          <w:sz w:val="32"/>
+          <w:szCs w:val="32"/>
+        </w:rPr>
+        <w:t>PrivateMessage</w:t>
+      </w:r>
+      <w:proofErr w:type="spellEnd"/>
+      <w:r>
+        <w:rPr>
+          <w:sz w:val="32"/>
+          <w:szCs w:val="32"/>
+        </w:rPr>
+        <w:t>: 5</w:t>
+      </w:r>
     </w:p>
     <w:p w14:noSpellErr="1">
       <w:pPr>
@@ -1482,6 +1518,368 @@
           <w:szCs w:val="32"/>
         </w:rPr>
         <w:t>/false</w:t>
+      </w:r>
+    </w:p>
+    <w:p w14:noSpellErr="1">
+      <w:pPr>
+        <w:pStyle w:val="Normal"/>
+        <w:ind w:firstLine="0"/>
+        <w:rPr>
+          <w:b w:val="0"/>
+          <w:bCs w:val="0"/>
+          <w:sz w:val="32"/>
+          <w:szCs w:val="32"/>
+        </w:rPr>
+      </w:pPr>
+      <w:r>
+        <w:rPr>
+          <w:b w:val="0"/>
+          <w:bCs w:val="0"/>
+          <w:sz w:val="32"/>
+          <w:szCs w:val="32"/>
+        </w:rPr>
+        <w:t>}</w:t>
+      </w:r>
+    </w:p>
+    <w:p w14:noSpellErr="1">
+      <w:pPr>
+        <w:pStyle w:val="Normal"/>
+        <w:ind w:firstLine="0"/>
+        <w:rPr>
+          <w:b w:val="0"/>
+          <w:bCs w:val="0"/>
+          <w:sz w:val="32"/>
+          <w:szCs w:val="32"/>
+        </w:rPr>
+      </w:pPr>
+    </w:p>
+    <w:p>
+      <w:pPr>
+        <w:pStyle w:val="Normal"/>
+        <w:ind w:firstLine="0"/>
+        <w:rPr>
+          <w:b w:val="0"/>
+          <w:bCs w:val="0"/>
+          <w:sz w:val="32"/>
+          <w:szCs w:val="32"/>
+        </w:rPr>
+      </w:pPr>
+      <w:r>
+        <w:rPr>
+          <w:b w:val="1"/>
+          <w:bCs w:val="1"/>
+          <w:sz w:val="32"/>
+          <w:szCs w:val="32"/>
+        </w:rPr>
+        <w:t xml:space="preserve">JSON </w:t>
+      </w:r>
+      <w:proofErr w:type="spellStart"/>
+      <w:r>
+        <w:rPr>
+          <w:b w:val="1"/>
+          <w:bCs w:val="1"/>
+          <w:sz w:val="32"/>
+          <w:szCs w:val="32"/>
+        </w:rPr>
+        <w:t>PrivateMessage</w:t>
+      </w:r>
+      <w:proofErr w:type="spellEnd"/>
+    </w:p>
+    <w:p w14:noSpellErr="1">
+      <w:pPr>
+        <w:pStyle w:val="Normal"/>
+        <w:ind w:firstLine="0"/>
+        <w:rPr>
+          <w:b w:val="1"/>
+          <w:bCs w:val="1"/>
+          <w:sz w:val="32"/>
+          <w:szCs w:val="32"/>
+        </w:rPr>
+      </w:pPr>
+      <w:r>
+        <w:rPr>
+          <w:b w:val="0"/>
+          <w:bCs w:val="0"/>
+          <w:sz w:val="32"/>
+          <w:szCs w:val="32"/>
+        </w:rPr>
+        <w:t>{</w:t>
+      </w:r>
+    </w:p>
+    <w:p>
+      <w:pPr>
+        <w:pStyle w:val="Normal"/>
+        <w:ind w:firstLine="708"/>
+        <w:rPr>
+          <w:b w:val="0"/>
+          <w:bCs w:val="0"/>
+          <w:sz w:val="32"/>
+          <w:szCs w:val="32"/>
+        </w:rPr>
+      </w:pPr>
+      <w:r>
+        <w:rPr>
+          <w:b w:val="0"/>
+          <w:bCs w:val="0"/>
+          <w:sz w:val="32"/>
+          <w:szCs w:val="32"/>
+        </w:rPr>
+        <w:t>“</w:t>
+      </w:r>
+      <w:proofErr w:type="spellStart"/>
+      <w:r>
+        <w:rPr>
+          <w:b w:val="0"/>
+          <w:bCs w:val="0"/>
+          <w:sz w:val="32"/>
+          <w:szCs w:val="32"/>
+        </w:rPr>
+        <w:t>messageType</w:t>
+      </w:r>
+      <w:proofErr w:type="spellEnd"/>
+      <w:r>
+        <w:rPr>
+          <w:b w:val="0"/>
+          <w:bCs w:val="0"/>
+          <w:sz w:val="32"/>
+          <w:szCs w:val="32"/>
+        </w:rPr>
+        <w:t>”: 5,</w:t>
+      </w:r>
+    </w:p>
+    <w:p>
+      <w:pPr>
+        <w:pStyle w:val="Normal"/>
+        <w:ind w:firstLine="708"/>
+        <w:rPr>
+          <w:b w:val="0"/>
+          <w:bCs w:val="0"/>
+          <w:sz w:val="32"/>
+          <w:szCs w:val="32"/>
+        </w:rPr>
+      </w:pPr>
+      <w:r>
+        <w:rPr>
+          <w:b w:val="0"/>
+          <w:bCs w:val="0"/>
+          <w:sz w:val="32"/>
+          <w:szCs w:val="32"/>
+        </w:rPr>
+        <w:t>“</w:t>
+      </w:r>
+      <w:proofErr w:type="spellStart"/>
+      <w:r>
+        <w:rPr>
+          <w:b w:val="0"/>
+          <w:bCs w:val="0"/>
+          <w:sz w:val="32"/>
+          <w:szCs w:val="32"/>
+        </w:rPr>
+        <w:t>messageText</w:t>
+      </w:r>
+      <w:proofErr w:type="spellEnd"/>
+      <w:r>
+        <w:rPr>
+          <w:b w:val="0"/>
+          <w:bCs w:val="0"/>
+          <w:sz w:val="32"/>
+          <w:szCs w:val="32"/>
+        </w:rPr>
+        <w:t>”: “”,</w:t>
+      </w:r>
+    </w:p>
+    <w:p w14:noSpellErr="1">
+      <w:pPr>
+        <w:pStyle w:val="Normal"/>
+        <w:ind w:firstLine="708"/>
+        <w:rPr>
+          <w:b w:val="0"/>
+          <w:bCs w:val="0"/>
+          <w:sz w:val="32"/>
+          <w:szCs w:val="32"/>
+        </w:rPr>
+      </w:pPr>
+      <w:r>
+        <w:rPr>
+          <w:b w:val="0"/>
+          <w:bCs w:val="0"/>
+          <w:sz w:val="32"/>
+          <w:szCs w:val="32"/>
+        </w:rPr>
+        <w:t>“from”: {</w:t>
+      </w:r>
+    </w:p>
+    <w:p w14:noSpellErr="1">
+      <w:pPr>
+        <w:pStyle w:val="Normal"/>
+        <w:ind w:left="708" w:firstLine="708"/>
+        <w:rPr>
+          <w:sz w:val="32"/>
+          <w:szCs w:val="32"/>
+        </w:rPr>
+      </w:pPr>
+      <w:r>
+        <w:rPr>
+          <w:sz w:val="32"/>
+          <w:szCs w:val="32"/>
+        </w:rPr>
+        <w:t>“u</w:t>
+      </w:r>
+      <w:r>
+        <w:rPr>
+          <w:sz w:val="32"/>
+          <w:szCs w:val="32"/>
+        </w:rPr>
+        <w:t>sername</w:t>
+      </w:r>
+      <w:r>
+        <w:rPr>
+          <w:sz w:val="32"/>
+          <w:szCs w:val="32"/>
+        </w:rPr>
+        <w:t>"</w:t>
+      </w:r>
+      <w:r>
+        <w:rPr>
+          <w:sz w:val="32"/>
+          <w:szCs w:val="32"/>
+        </w:rPr>
+        <w:t>: “”,</w:t>
+      </w:r>
+    </w:p>
+    <w:p>
+      <w:pPr>
+        <w:pStyle w:val="Normal"/>
+        <w:ind w:left="708" w:firstLine="708"/>
+        <w:rPr>
+          <w:sz w:val="32"/>
+          <w:szCs w:val="32"/>
+        </w:rPr>
+      </w:pPr>
+      <w:r>
+        <w:rPr>
+          <w:sz w:val="32"/>
+          <w:szCs w:val="32"/>
+        </w:rPr>
+        <w:t>“ip": “”</w:t>
+      </w:r>
+    </w:p>
+    <w:p w14:noSpellErr="1">
+      <w:pPr>
+        <w:pStyle w:val="Normal"/>
+        <w:ind w:firstLine="708"/>
+        <w:rPr>
+          <w:b w:val="0"/>
+          <w:bCs w:val="0"/>
+          <w:sz w:val="32"/>
+          <w:szCs w:val="32"/>
+        </w:rPr>
+      </w:pPr>
+      <w:r>
+        <w:rPr>
+          <w:b w:val="0"/>
+          <w:bCs w:val="0"/>
+          <w:sz w:val="32"/>
+          <w:szCs w:val="32"/>
+        </w:rPr>
+        <w:t>},</w:t>
+      </w:r>
+    </w:p>
+    <w:p w14:noSpellErr="1">
+      <w:pPr>
+        <w:pStyle w:val="Normal"/>
+        <w:ind w:firstLine="708"/>
+        <w:rPr>
+          <w:b w:val="0"/>
+          <w:bCs w:val="0"/>
+          <w:sz w:val="32"/>
+          <w:szCs w:val="32"/>
+        </w:rPr>
+      </w:pPr>
+      <w:r>
+        <w:rPr>
+          <w:b w:val="0"/>
+          <w:bCs w:val="0"/>
+          <w:sz w:val="32"/>
+          <w:szCs w:val="32"/>
+        </w:rPr>
+        <w:t>“to”: {</w:t>
+      </w:r>
+    </w:p>
+    <w:p w14:noSpellErr="1">
+      <w:pPr>
+        <w:pStyle w:val="Normal"/>
+        <w:ind w:left="708" w:firstLine="708"/>
+        <w:rPr>
+          <w:sz w:val="32"/>
+          <w:szCs w:val="32"/>
+        </w:rPr>
+      </w:pPr>
+      <w:r>
+        <w:rPr>
+          <w:sz w:val="32"/>
+          <w:szCs w:val="32"/>
+        </w:rPr>
+        <w:t>“u</w:t>
+      </w:r>
+      <w:r>
+        <w:rPr>
+          <w:sz w:val="32"/>
+          <w:szCs w:val="32"/>
+        </w:rPr>
+        <w:t>sername</w:t>
+      </w:r>
+      <w:r>
+        <w:rPr>
+          <w:sz w:val="32"/>
+          <w:szCs w:val="32"/>
+        </w:rPr>
+        <w:t>"</w:t>
+      </w:r>
+      <w:r>
+        <w:rPr>
+          <w:sz w:val="32"/>
+          <w:szCs w:val="32"/>
+        </w:rPr>
+        <w:t>: “”,</w:t>
+      </w:r>
+    </w:p>
+    <w:p>
+      <w:pPr>
+        <w:pStyle w:val="Normal"/>
+        <w:ind w:left="708" w:firstLine="708"/>
+        <w:rPr>
+          <w:sz w:val="32"/>
+          <w:szCs w:val="32"/>
+        </w:rPr>
+      </w:pPr>
+      <w:r>
+        <w:rPr>
+          <w:sz w:val="32"/>
+          <w:szCs w:val="32"/>
+        </w:rPr>
+        <w:t>“ip": “”</w:t>
+      </w:r>
+    </w:p>
+    <w:p w14:noSpellErr="1">
+      <w:pPr>
+        <w:pStyle w:val="Normal"/>
+        <w:ind w:firstLine="708"/>
+        <w:rPr>
+          <w:b w:val="0"/>
+          <w:bCs w:val="0"/>
+          <w:sz w:val="32"/>
+          <w:szCs w:val="32"/>
+        </w:rPr>
+      </w:pPr>
+      <w:r>
+        <w:rPr>
+          <w:b w:val="0"/>
+          <w:bCs w:val="0"/>
+          <w:sz w:val="32"/>
+          <w:szCs w:val="32"/>
+        </w:rPr>
+        <w:t>}</w:t>
       </w:r>
     </w:p>
     <w:p w14:noSpellErr="1">

</xml_diff>

<commit_message>
Nuova Versione del file delle specifiche JSON
</commit_message>
<xml_diff>
--- a/SpecificheMessaggi_Client-Server.docx
+++ b/SpecificheMessaggi_Client-Server.docx
@@ -219,6 +219,64 @@
         <w:t>: 5</w:t>
       </w:r>
     </w:p>
+    <w:p>
+      <w:pPr>
+        <w:pStyle w:val="ListParagraph"/>
+        <w:numPr>
+          <w:ilvl w:val="0"/>
+          <w:numId w:val="1"/>
+        </w:numPr>
+        <w:rPr>
+          <w:sz w:val="32"/>
+          <w:szCs w:val="32"/>
+        </w:rPr>
+      </w:pPr>
+      <w:proofErr w:type="spellStart"/>
+      <w:r>
+        <w:rPr>
+          <w:sz w:val="32"/>
+          <w:szCs w:val="32"/>
+        </w:rPr>
+        <w:t>SingUp</w:t>
+      </w:r>
+      <w:proofErr w:type="spellEnd"/>
+      <w:r>
+        <w:rPr>
+          <w:sz w:val="32"/>
+          <w:szCs w:val="32"/>
+        </w:rPr>
+        <w:t>: 7</w:t>
+      </w:r>
+    </w:p>
+    <w:p>
+      <w:pPr>
+        <w:pStyle w:val="ListParagraph"/>
+        <w:numPr>
+          <w:ilvl w:val="0"/>
+          <w:numId w:val="1"/>
+        </w:numPr>
+        <w:rPr>
+          <w:sz w:val="32"/>
+          <w:szCs w:val="32"/>
+        </w:rPr>
+      </w:pPr>
+      <w:proofErr w:type="spellStart"/>
+      <w:r>
+        <w:rPr>
+          <w:sz w:val="32"/>
+          <w:szCs w:val="32"/>
+        </w:rPr>
+        <w:t>SingUpResponse</w:t>
+      </w:r>
+      <w:proofErr w:type="spellEnd"/>
+      <w:r>
+        <w:rPr>
+          <w:sz w:val="32"/>
+          <w:szCs w:val="32"/>
+        </w:rPr>
+        <w:t>: 8</w:t>
+      </w:r>
+    </w:p>
     <w:p w14:noSpellErr="1">
       <w:pPr>
         <w:pStyle w:val="Normal"/>
@@ -1889,6 +1947,474 @@
         <w:rPr>
           <w:b w:val="0"/>
           <w:bCs w:val="0"/>
+          <w:sz w:val="32"/>
+          <w:szCs w:val="32"/>
+        </w:rPr>
+      </w:pPr>
+      <w:r>
+        <w:rPr>
+          <w:b w:val="0"/>
+          <w:bCs w:val="0"/>
+          <w:sz w:val="32"/>
+          <w:szCs w:val="32"/>
+        </w:rPr>
+        <w:t>}</w:t>
+      </w:r>
+    </w:p>
+    <w:p w14:noSpellErr="1">
+      <w:pPr>
+        <w:pStyle w:val="Normal"/>
+        <w:ind w:firstLine="0"/>
+        <w:rPr>
+          <w:b w:val="0"/>
+          <w:bCs w:val="0"/>
+          <w:sz w:val="32"/>
+          <w:szCs w:val="32"/>
+        </w:rPr>
+      </w:pPr>
+    </w:p>
+    <w:p>
+      <w:pPr>
+        <w:pStyle w:val="Normal"/>
+        <w:ind w:firstLine="0"/>
+        <w:rPr>
+          <w:b w:val="0"/>
+          <w:bCs w:val="0"/>
+          <w:sz w:val="32"/>
+          <w:szCs w:val="32"/>
+        </w:rPr>
+      </w:pPr>
+      <w:r>
+        <w:rPr>
+          <w:b w:val="1"/>
+          <w:bCs w:val="1"/>
+          <w:sz w:val="32"/>
+          <w:szCs w:val="32"/>
+        </w:rPr>
+        <w:t xml:space="preserve">JSON </w:t>
+      </w:r>
+      <w:proofErr w:type="spellStart"/>
+      <w:r>
+        <w:rPr>
+          <w:b w:val="1"/>
+          <w:bCs w:val="1"/>
+          <w:sz w:val="32"/>
+          <w:szCs w:val="32"/>
+        </w:rPr>
+        <w:t>SingUp</w:t>
+      </w:r>
+      <w:proofErr w:type="spellEnd"/>
+    </w:p>
+    <w:p w14:noSpellErr="1">
+      <w:pPr>
+        <w:pStyle w:val="Normal"/>
+        <w:ind w:firstLine="0"/>
+        <w:rPr>
+          <w:b w:val="1"/>
+          <w:bCs w:val="1"/>
+          <w:sz w:val="32"/>
+          <w:szCs w:val="32"/>
+        </w:rPr>
+      </w:pPr>
+      <w:r>
+        <w:rPr>
+          <w:b w:val="0"/>
+          <w:bCs w:val="0"/>
+          <w:sz w:val="32"/>
+          <w:szCs w:val="32"/>
+        </w:rPr>
+        <w:t>{</w:t>
+      </w:r>
+    </w:p>
+    <w:p>
+      <w:pPr>
+        <w:pStyle w:val="Normal"/>
+        <w:ind w:firstLine="708"/>
+        <w:rPr>
+          <w:b w:val="0"/>
+          <w:bCs w:val="0"/>
+          <w:sz w:val="32"/>
+          <w:szCs w:val="32"/>
+        </w:rPr>
+      </w:pPr>
+      <w:r>
+        <w:rPr>
+          <w:b w:val="0"/>
+          <w:bCs w:val="0"/>
+          <w:sz w:val="32"/>
+          <w:szCs w:val="32"/>
+        </w:rPr>
+        <w:t>“</w:t>
+      </w:r>
+      <w:proofErr w:type="spellStart"/>
+      <w:r>
+        <w:rPr>
+          <w:b w:val="0"/>
+          <w:bCs w:val="0"/>
+          <w:sz w:val="32"/>
+          <w:szCs w:val="32"/>
+        </w:rPr>
+        <w:t>messageType</w:t>
+      </w:r>
+      <w:proofErr w:type="spellEnd"/>
+      <w:r>
+        <w:rPr>
+          <w:b w:val="0"/>
+          <w:bCs w:val="0"/>
+          <w:sz w:val="32"/>
+          <w:szCs w:val="32"/>
+        </w:rPr>
+        <w:t xml:space="preserve">”: </w:t>
+      </w:r>
+      <w:r>
+        <w:rPr>
+          <w:b w:val="0"/>
+          <w:bCs w:val="0"/>
+          <w:sz w:val="32"/>
+          <w:szCs w:val="32"/>
+        </w:rPr>
+        <w:t>7</w:t>
+      </w:r>
+      <w:r>
+        <w:rPr>
+          <w:b w:val="0"/>
+          <w:bCs w:val="0"/>
+          <w:sz w:val="32"/>
+          <w:szCs w:val="32"/>
+        </w:rPr>
+        <w:t>,</w:t>
+      </w:r>
+    </w:p>
+    <w:p>
+      <w:pPr>
+        <w:pStyle w:val="Normal"/>
+        <w:ind w:firstLine="708"/>
+        <w:rPr>
+          <w:b w:val="0"/>
+          <w:bCs w:val="0"/>
+          <w:sz w:val="32"/>
+          <w:szCs w:val="32"/>
+        </w:rPr>
+      </w:pPr>
+      <w:r>
+        <w:rPr>
+          <w:b w:val="0"/>
+          <w:bCs w:val="0"/>
+          <w:sz w:val="32"/>
+          <w:szCs w:val="32"/>
+        </w:rPr>
+        <w:t>“</w:t>
+      </w:r>
+      <w:proofErr w:type="spellStart"/>
+      <w:r>
+        <w:rPr>
+          <w:b w:val="0"/>
+          <w:bCs w:val="0"/>
+          <w:sz w:val="32"/>
+          <w:szCs w:val="32"/>
+        </w:rPr>
+        <w:t>userData</w:t>
+      </w:r>
+      <w:proofErr w:type="spellEnd"/>
+      <w:r>
+        <w:rPr>
+          <w:b w:val="0"/>
+          <w:bCs w:val="0"/>
+          <w:sz w:val="32"/>
+          <w:szCs w:val="32"/>
+        </w:rPr>
+        <w:t>”: {</w:t>
+      </w:r>
+    </w:p>
+    <w:p w14:noSpellErr="1">
+      <w:pPr>
+        <w:pStyle w:val="Normal"/>
+        <w:ind w:left="708" w:firstLine="708"/>
+        <w:rPr>
+          <w:sz w:val="32"/>
+          <w:szCs w:val="32"/>
+        </w:rPr>
+      </w:pPr>
+      <w:r>
+        <w:rPr>
+          <w:sz w:val="32"/>
+          <w:szCs w:val="32"/>
+        </w:rPr>
+        <w:t>“u</w:t>
+      </w:r>
+      <w:r>
+        <w:rPr>
+          <w:sz w:val="32"/>
+          <w:szCs w:val="32"/>
+        </w:rPr>
+        <w:t>sername</w:t>
+      </w:r>
+      <w:r>
+        <w:rPr>
+          <w:sz w:val="32"/>
+          <w:szCs w:val="32"/>
+        </w:rPr>
+        <w:t>"</w:t>
+      </w:r>
+      <w:r>
+        <w:rPr>
+          <w:sz w:val="32"/>
+          <w:szCs w:val="32"/>
+        </w:rPr>
+        <w:t>: “”,</w:t>
+      </w:r>
+    </w:p>
+    <w:p w14:noSpellErr="1">
+      <w:pPr>
+        <w:pStyle w:val="Normal"/>
+        <w:ind w:left="708" w:firstLine="708"/>
+        <w:rPr>
+          <w:sz w:val="32"/>
+          <w:szCs w:val="32"/>
+        </w:rPr>
+      </w:pPr>
+      <w:r>
+        <w:rPr>
+          <w:sz w:val="32"/>
+          <w:szCs w:val="32"/>
+        </w:rPr>
+        <w:t>“password”: “”</w:t>
+      </w:r>
+    </w:p>
+    <w:p w14:noSpellErr="1">
+      <w:pPr>
+        <w:pStyle w:val="Normal"/>
+        <w:ind w:firstLine="708"/>
+        <w:rPr>
+          <w:b w:val="0"/>
+          <w:bCs w:val="0"/>
+          <w:sz w:val="32"/>
+          <w:szCs w:val="32"/>
+        </w:rPr>
+      </w:pPr>
+      <w:r>
+        <w:rPr>
+          <w:b w:val="0"/>
+          <w:bCs w:val="0"/>
+          <w:sz w:val="32"/>
+          <w:szCs w:val="32"/>
+        </w:rPr>
+        <w:t>}</w:t>
+      </w:r>
+    </w:p>
+    <w:p w14:noSpellErr="1">
+      <w:pPr>
+        <w:pStyle w:val="Normal"/>
+        <w:ind w:firstLine="0"/>
+        <w:rPr>
+          <w:b w:val="1"/>
+          <w:bCs w:val="1"/>
+          <w:sz w:val="32"/>
+          <w:szCs w:val="32"/>
+        </w:rPr>
+      </w:pPr>
+      <w:r>
+        <w:rPr>
+          <w:b w:val="0"/>
+          <w:bCs w:val="0"/>
+          <w:sz w:val="32"/>
+          <w:szCs w:val="32"/>
+        </w:rPr>
+        <w:t>}</w:t>
+      </w:r>
+    </w:p>
+    <w:p w14:noSpellErr="1">
+      <w:pPr>
+        <w:pStyle w:val="Normal"/>
+        <w:ind w:firstLine="0"/>
+        <w:rPr>
+          <w:b w:val="0"/>
+          <w:bCs w:val="0"/>
+          <w:sz w:val="32"/>
+          <w:szCs w:val="32"/>
+        </w:rPr>
+      </w:pPr>
+    </w:p>
+    <w:p>
+      <w:pPr>
+        <w:pStyle w:val="Normal"/>
+        <w:ind w:firstLine="0"/>
+        <w:rPr>
+          <w:b w:val="0"/>
+          <w:bCs w:val="0"/>
+          <w:sz w:val="32"/>
+          <w:szCs w:val="32"/>
+        </w:rPr>
+      </w:pPr>
+      <w:r>
+        <w:rPr>
+          <w:b w:val="1"/>
+          <w:bCs w:val="1"/>
+          <w:sz w:val="32"/>
+          <w:szCs w:val="32"/>
+        </w:rPr>
+        <w:t xml:space="preserve">JSON </w:t>
+      </w:r>
+      <w:proofErr w:type="spellStart"/>
+      <w:r>
+        <w:rPr>
+          <w:b w:val="1"/>
+          <w:bCs w:val="1"/>
+          <w:sz w:val="32"/>
+          <w:szCs w:val="32"/>
+        </w:rPr>
+        <w:t>SingUpResponse</w:t>
+      </w:r>
+      <w:proofErr w:type="spellEnd"/>
+    </w:p>
+    <w:p w14:noSpellErr="1">
+      <w:pPr>
+        <w:pStyle w:val="Normal"/>
+        <w:ind w:firstLine="0"/>
+        <w:rPr>
+          <w:b w:val="1"/>
+          <w:bCs w:val="1"/>
+          <w:sz w:val="32"/>
+          <w:szCs w:val="32"/>
+        </w:rPr>
+      </w:pPr>
+      <w:r>
+        <w:rPr>
+          <w:b w:val="0"/>
+          <w:bCs w:val="0"/>
+          <w:sz w:val="32"/>
+          <w:szCs w:val="32"/>
+        </w:rPr>
+        <w:t>{</w:t>
+      </w:r>
+    </w:p>
+    <w:p>
+      <w:pPr>
+        <w:pStyle w:val="Normal"/>
+        <w:ind w:firstLine="708"/>
+        <w:rPr>
+          <w:b w:val="0"/>
+          <w:bCs w:val="0"/>
+          <w:sz w:val="32"/>
+          <w:szCs w:val="32"/>
+        </w:rPr>
+      </w:pPr>
+      <w:r>
+        <w:rPr>
+          <w:b w:val="0"/>
+          <w:bCs w:val="0"/>
+          <w:sz w:val="32"/>
+          <w:szCs w:val="32"/>
+        </w:rPr>
+        <w:t>“</w:t>
+      </w:r>
+      <w:proofErr w:type="spellStart"/>
+      <w:r>
+        <w:rPr>
+          <w:b w:val="0"/>
+          <w:bCs w:val="0"/>
+          <w:sz w:val="32"/>
+          <w:szCs w:val="32"/>
+        </w:rPr>
+        <w:t>messageType</w:t>
+      </w:r>
+      <w:proofErr w:type="spellEnd"/>
+      <w:r>
+        <w:rPr>
+          <w:b w:val="0"/>
+          <w:bCs w:val="0"/>
+          <w:sz w:val="32"/>
+          <w:szCs w:val="32"/>
+        </w:rPr>
+        <w:t xml:space="preserve">”: </w:t>
+      </w:r>
+      <w:r>
+        <w:rPr>
+          <w:b w:val="0"/>
+          <w:bCs w:val="0"/>
+          <w:sz w:val="32"/>
+          <w:szCs w:val="32"/>
+        </w:rPr>
+        <w:t>8</w:t>
+      </w:r>
+      <w:r>
+        <w:rPr>
+          <w:b w:val="0"/>
+          <w:bCs w:val="0"/>
+          <w:sz w:val="32"/>
+          <w:szCs w:val="32"/>
+        </w:rPr>
+        <w:t>,</w:t>
+      </w:r>
+    </w:p>
+    <w:p>
+      <w:pPr>
+        <w:pStyle w:val="Normal"/>
+        <w:ind w:firstLine="708"/>
+        <w:rPr>
+          <w:b w:val="0"/>
+          <w:bCs w:val="0"/>
+          <w:sz w:val="32"/>
+          <w:szCs w:val="32"/>
+        </w:rPr>
+      </w:pPr>
+      <w:r>
+        <w:rPr>
+          <w:b w:val="0"/>
+          <w:bCs w:val="0"/>
+          <w:sz w:val="32"/>
+          <w:szCs w:val="32"/>
+        </w:rPr>
+        <w:t>“</w:t>
+      </w:r>
+      <w:proofErr w:type="spellStart"/>
+      <w:r>
+        <w:rPr>
+          <w:b w:val="0"/>
+          <w:bCs w:val="0"/>
+          <w:sz w:val="32"/>
+          <w:szCs w:val="32"/>
+        </w:rPr>
+        <w:t>result</w:t>
+      </w:r>
+      <w:proofErr w:type="spellEnd"/>
+      <w:r>
+        <w:rPr>
+          <w:b w:val="0"/>
+          <w:bCs w:val="0"/>
+          <w:sz w:val="32"/>
+          <w:szCs w:val="32"/>
+        </w:rPr>
+        <w:t xml:space="preserve">”: </w:t>
+      </w:r>
+      <w:proofErr w:type="spellStart"/>
+      <w:r>
+        <w:rPr>
+          <w:b w:val="0"/>
+          <w:bCs w:val="0"/>
+          <w:sz w:val="32"/>
+          <w:szCs w:val="32"/>
+        </w:rPr>
+        <w:t>true</w:t>
+      </w:r>
+      <w:proofErr w:type="spellEnd"/>
+      <w:r>
+        <w:rPr>
+          <w:b w:val="0"/>
+          <w:bCs w:val="0"/>
+          <w:sz w:val="32"/>
+          <w:szCs w:val="32"/>
+        </w:rPr>
+        <w:t>/false</w:t>
+      </w:r>
+    </w:p>
+    <w:p w14:noSpellErr="1">
+      <w:pPr>
+        <w:pStyle w:val="Normal"/>
+        <w:ind w:firstLine="0"/>
+        <w:rPr>
+          <w:b w:val="1"/>
+          <w:bCs w:val="1"/>
           <w:sz w:val="32"/>
           <w:szCs w:val="32"/>
         </w:rPr>

</xml_diff>